<commit_message>
New translations email 4-1 [template] partner email – documents received.docx (Korean)
</commit_message>
<xml_diff>
--- a/public/email/crowdin/translations/ko/Email 4-1 [TEMPLATE] Partner email – documents received.docx
+++ b/public/email/crowdin/translations/ko/Email 4-1 [TEMPLATE] Partner email – documents received.docx
@@ -45,7 +45,7 @@
         <w:pStyle w:val="P68B1DB1-Normal2"/>
       </w:pPr>
       <w:r>
-        <w:t>English</w:t>
+        <w:t>영어</w:t>
       </w:r>
     </w:p>
     <w:p/>
@@ -173,7 +173,7 @@
         <w:pStyle w:val="P68B1DB1-Normal3"/>
       </w:pPr>
       <w:r>
-        <w:t xml:space="preserve">Thank you for submitting your documents</w:t>
+        <w:t xml:space="preserve">귀하의 문서를 제출해 주셔서 감사합니다</w:t>
       </w:r>
     </w:p>
     <w:p/>
@@ -206,7 +206,7 @@
         <w:t xml:space="preserve">[EVENT NAME]</w:t>
       </w:r>
       <w:r>
-        <w:t xml:space="preserve">. Based on the information you’ve given us, we’ll make the necessary arrangements, including accommodation and transportation.</w:t>
+        <w:t xml:space="preserve">. 제공해 주신 정보를 바탕으로 숙박 및 교통편을 포함하여 필요한 사항을 준비해 드리겠습니다.</w:t>
       </w:r>
     </w:p>
     <w:p>
@@ -214,7 +214,7 @@
         <w:spacing w:after="200" w:lineRule="auto"/>
       </w:pPr>
       <w:r>
-        <w:t xml:space="preserve">We’re currently reviewing your documents and will reach out to you if we need anything else. </w:t>
+        <w:t xml:space="preserve">저희는 현재 귀하의 문서를 검토 중이며 추가로 필요한 사항이 있으면 연락드리겠습니다. </w:t>
       </w:r>
     </w:p>
     <w:p>

</xml_diff>